<commit_message>
Update 剑指Offer 59-II. 队列的最大值.docx
</commit_message>
<xml_diff>
--- a/16. 剑指offer/剑指Offer 59-II. 队列的最大值.docx
+++ b/16. 剑指offer/剑指Offer 59-II. 队列的最大值.docx
@@ -306,6 +306,22 @@
     </w:p>
     <w:p>
       <w:pPr>
+        <w:pStyle w:val="3"/>
+        <w:rPr>
+          <w:rFonts w:hint="eastAsia"/>
+          <w:lang w:val="en-US" w:eastAsia="zh-CN"/>
+        </w:rPr>
+      </w:pPr>
+      <w:r>
+        <w:rPr>
+          <w:rFonts w:hint="eastAsia"/>
+          <w:lang w:val="en-US" w:eastAsia="zh-CN"/>
+        </w:rPr>
+        <w:t>方法一：滑动窗口</w:t>
+      </w:r>
+    </w:p>
+    <w:p>
+      <w:pPr>
         <w:ind w:firstLine="420" w:firstLineChars="0"/>
         <w:rPr>
           <w:rFonts w:hint="eastAsia"/>
@@ -349,540 +365,547 @@
           <w:rFonts w:hint="eastAsia"/>
           <w:lang w:val="en-US" w:eastAsia="zh-CN"/>
         </w:rPr>
-        <w:t xml:space="preserve">    queue&lt;int&gt; que;</w:t>
-      </w:r>
-    </w:p>
-    <w:p>
-      <w:pPr>
-        <w:ind w:firstLine="420" w:firstLineChars="0"/>
-        <w:rPr>
-          <w:rFonts w:hint="eastAsia"/>
-          <w:lang w:val="en-US" w:eastAsia="zh-CN"/>
-        </w:rPr>
-      </w:pPr>
-      <w:r>
-        <w:rPr>
-          <w:rFonts w:hint="eastAsia"/>
-          <w:lang w:val="en-US" w:eastAsia="zh-CN"/>
-        </w:rPr>
-        <w:t xml:space="preserve">    deque&lt;int&gt; deq;</w:t>
-      </w:r>
-    </w:p>
-    <w:p>
-      <w:pPr>
-        <w:ind w:firstLine="420" w:firstLineChars="0"/>
-        <w:rPr>
-          <w:rFonts w:hint="eastAsia"/>
-          <w:lang w:val="en-US" w:eastAsia="zh-CN"/>
-        </w:rPr>
-      </w:pPr>
-      <w:r>
-        <w:rPr>
-          <w:rFonts w:hint="eastAsia"/>
-          <w:lang w:val="en-US" w:eastAsia="zh-CN"/>
-        </w:rPr>
-        <w:t>public:</w:t>
-      </w:r>
-    </w:p>
-    <w:p>
-      <w:pPr>
-        <w:ind w:firstLine="420" w:firstLineChars="0"/>
-        <w:rPr>
-          <w:rFonts w:hint="eastAsia"/>
-          <w:lang w:val="en-US" w:eastAsia="zh-CN"/>
-        </w:rPr>
-      </w:pPr>
-      <w:r>
-        <w:rPr>
-          <w:rFonts w:hint="eastAsia"/>
-          <w:lang w:val="en-US" w:eastAsia="zh-CN"/>
-        </w:rPr>
-        <w:t xml:space="preserve">    MaxQueue() {</w:t>
-      </w:r>
-    </w:p>
-    <w:p>
-      <w:pPr>
-        <w:ind w:firstLine="420" w:firstLineChars="0"/>
-        <w:rPr>
-          <w:rFonts w:hint="eastAsia"/>
-          <w:lang w:val="en-US" w:eastAsia="zh-CN"/>
-        </w:rPr>
-      </w:pPr>
-    </w:p>
-    <w:p>
-      <w:pPr>
-        <w:ind w:firstLine="420" w:firstLineChars="0"/>
-        <w:rPr>
-          <w:rFonts w:hint="eastAsia"/>
-          <w:lang w:val="en-US" w:eastAsia="zh-CN"/>
-        </w:rPr>
-      </w:pPr>
-      <w:r>
-        <w:rPr>
-          <w:rFonts w:hint="eastAsia"/>
-          <w:lang w:val="en-US" w:eastAsia="zh-CN"/>
-        </w:rPr>
-        <w:t xml:space="preserve">    }</w:t>
-      </w:r>
-    </w:p>
-    <w:p>
-      <w:pPr>
-        <w:ind w:firstLine="420" w:firstLineChars="0"/>
-        <w:rPr>
-          <w:rFonts w:hint="eastAsia"/>
-          <w:lang w:val="en-US" w:eastAsia="zh-CN"/>
-        </w:rPr>
-      </w:pPr>
-      <w:r>
-        <w:rPr>
-          <w:rFonts w:hint="eastAsia"/>
-          <w:lang w:val="en-US" w:eastAsia="zh-CN"/>
-        </w:rPr>
-        <w:t xml:space="preserve">    </w:t>
-      </w:r>
-    </w:p>
-    <w:p>
-      <w:pPr>
-        <w:ind w:firstLine="420" w:firstLineChars="0"/>
-        <w:rPr>
-          <w:rFonts w:hint="eastAsia"/>
-          <w:lang w:val="en-US" w:eastAsia="zh-CN"/>
-        </w:rPr>
-      </w:pPr>
-      <w:r>
-        <w:rPr>
-          <w:rFonts w:hint="eastAsia"/>
-          <w:lang w:val="en-US" w:eastAsia="zh-CN"/>
-        </w:rPr>
-        <w:t xml:space="preserve">    int max_value() {</w:t>
-      </w:r>
-    </w:p>
-    <w:p>
-      <w:pPr>
-        <w:ind w:firstLine="420" w:firstLineChars="0"/>
-        <w:rPr>
-          <w:rFonts w:hint="eastAsia"/>
-          <w:lang w:val="en-US" w:eastAsia="zh-CN"/>
-        </w:rPr>
-      </w:pPr>
-      <w:r>
-        <w:rPr>
-          <w:rFonts w:hint="eastAsia"/>
-          <w:lang w:val="en-US" w:eastAsia="zh-CN"/>
-        </w:rPr>
-        <w:t xml:space="preserve">        if(deq.empty())return -1;</w:t>
-      </w:r>
-    </w:p>
-    <w:p>
-      <w:pPr>
-        <w:ind w:firstLine="420" w:firstLineChars="0"/>
-        <w:rPr>
-          <w:rFonts w:hint="eastAsia"/>
-          <w:lang w:val="en-US" w:eastAsia="zh-CN"/>
-        </w:rPr>
-      </w:pPr>
-      <w:r>
-        <w:rPr>
-          <w:rFonts w:hint="eastAsia"/>
-          <w:lang w:val="en-US" w:eastAsia="zh-CN"/>
-        </w:rPr>
-        <w:t xml:space="preserve">        return deq.front();</w:t>
-      </w:r>
-    </w:p>
-    <w:p>
-      <w:pPr>
-        <w:ind w:firstLine="420" w:firstLineChars="0"/>
-        <w:rPr>
-          <w:rFonts w:hint="eastAsia"/>
-          <w:lang w:val="en-US" w:eastAsia="zh-CN"/>
-        </w:rPr>
-      </w:pPr>
-      <w:r>
-        <w:rPr>
-          <w:rFonts w:hint="eastAsia"/>
-          <w:lang w:val="en-US" w:eastAsia="zh-CN"/>
-        </w:rPr>
-        <w:t xml:space="preserve">    }</w:t>
-      </w:r>
-    </w:p>
-    <w:p>
-      <w:pPr>
-        <w:ind w:firstLine="420" w:firstLineChars="0"/>
-        <w:rPr>
-          <w:rFonts w:hint="eastAsia"/>
-          <w:lang w:val="en-US" w:eastAsia="zh-CN"/>
-        </w:rPr>
-      </w:pPr>
-      <w:r>
-        <w:rPr>
-          <w:rFonts w:hint="eastAsia"/>
-          <w:lang w:val="en-US" w:eastAsia="zh-CN"/>
-        </w:rPr>
-        <w:t xml:space="preserve">    </w:t>
-      </w:r>
-    </w:p>
-    <w:p>
-      <w:pPr>
-        <w:ind w:firstLine="420" w:firstLineChars="0"/>
-        <w:rPr>
-          <w:rFonts w:hint="eastAsia"/>
-          <w:lang w:val="en-US" w:eastAsia="zh-CN"/>
-        </w:rPr>
-      </w:pPr>
-      <w:r>
-        <w:rPr>
-          <w:rFonts w:hint="eastAsia"/>
-          <w:lang w:val="en-US" w:eastAsia="zh-CN"/>
-        </w:rPr>
-        <w:t xml:space="preserve">    void push_back(int value) {</w:t>
-      </w:r>
-    </w:p>
-    <w:p>
-      <w:pPr>
-        <w:ind w:firstLine="420" w:firstLineChars="0"/>
-        <w:rPr>
-          <w:rFonts w:hint="eastAsia"/>
-          <w:lang w:val="en-US" w:eastAsia="zh-CN"/>
-        </w:rPr>
-      </w:pPr>
-      <w:r>
-        <w:rPr>
-          <w:rFonts w:hint="eastAsia"/>
-          <w:lang w:val="en-US" w:eastAsia="zh-CN"/>
-        </w:rPr>
-        <w:t xml:space="preserve">        while(!deq.empty() &amp;&amp; deq.back()&lt;value)</w:t>
-      </w:r>
-    </w:p>
-    <w:p>
-      <w:pPr>
-        <w:ind w:firstLine="420" w:firstLineChars="0"/>
-        <w:rPr>
-          <w:rFonts w:hint="eastAsia"/>
-          <w:lang w:val="en-US" w:eastAsia="zh-CN"/>
-        </w:rPr>
-      </w:pPr>
-      <w:r>
-        <w:rPr>
-          <w:rFonts w:hint="eastAsia"/>
-          <w:lang w:val="en-US" w:eastAsia="zh-CN"/>
-        </w:rPr>
-        <w:t xml:space="preserve">            deq.pop_back();</w:t>
-      </w:r>
-    </w:p>
-    <w:p>
-      <w:pPr>
-        <w:ind w:firstLine="420" w:firstLineChars="0"/>
-        <w:rPr>
-          <w:rFonts w:hint="eastAsia"/>
-          <w:lang w:val="en-US" w:eastAsia="zh-CN"/>
-        </w:rPr>
-      </w:pPr>
-      <w:r>
-        <w:rPr>
-          <w:rFonts w:hint="eastAsia"/>
-          <w:lang w:val="en-US" w:eastAsia="zh-CN"/>
-        </w:rPr>
-        <w:t xml:space="preserve">        deq.push_back(value);</w:t>
-      </w:r>
-    </w:p>
-    <w:p>
-      <w:pPr>
-        <w:ind w:firstLine="420" w:firstLineChars="0"/>
-        <w:rPr>
-          <w:rFonts w:hint="eastAsia"/>
-          <w:lang w:val="en-US" w:eastAsia="zh-CN"/>
-        </w:rPr>
-      </w:pPr>
-      <w:r>
-        <w:rPr>
-          <w:rFonts w:hint="eastAsia"/>
-          <w:lang w:val="en-US" w:eastAsia="zh-CN"/>
-        </w:rPr>
-        <w:t xml:space="preserve">        que.push(value);</w:t>
-      </w:r>
-    </w:p>
-    <w:p>
-      <w:pPr>
-        <w:ind w:firstLine="420" w:firstLineChars="0"/>
-        <w:rPr>
-          <w:rFonts w:hint="eastAsia"/>
-          <w:lang w:val="en-US" w:eastAsia="zh-CN"/>
-        </w:rPr>
-      </w:pPr>
-      <w:r>
-        <w:rPr>
-          <w:rFonts w:hint="eastAsia"/>
-          <w:lang w:val="en-US" w:eastAsia="zh-CN"/>
-        </w:rPr>
-        <w:t xml:space="preserve">    }</w:t>
-      </w:r>
-    </w:p>
-    <w:p>
-      <w:pPr>
-        <w:ind w:firstLine="420" w:firstLineChars="0"/>
-        <w:rPr>
-          <w:rFonts w:hint="eastAsia"/>
-          <w:lang w:val="en-US" w:eastAsia="zh-CN"/>
-        </w:rPr>
-      </w:pPr>
-      <w:r>
-        <w:rPr>
-          <w:rFonts w:hint="eastAsia"/>
-          <w:lang w:val="en-US" w:eastAsia="zh-CN"/>
-        </w:rPr>
-        <w:t xml:space="preserve">    </w:t>
-      </w:r>
-    </w:p>
-    <w:p>
-      <w:pPr>
-        <w:ind w:firstLine="420" w:firstLineChars="0"/>
-        <w:rPr>
-          <w:rFonts w:hint="eastAsia"/>
-          <w:lang w:val="en-US" w:eastAsia="zh-CN"/>
-        </w:rPr>
-      </w:pPr>
-      <w:r>
-        <w:rPr>
-          <w:rFonts w:hint="eastAsia"/>
-          <w:lang w:val="en-US" w:eastAsia="zh-CN"/>
-        </w:rPr>
-        <w:t xml:space="preserve">    int pop_front() {</w:t>
-      </w:r>
-    </w:p>
-    <w:p>
-      <w:pPr>
-        <w:ind w:firstLine="420" w:firstLineChars="0"/>
-        <w:rPr>
-          <w:rFonts w:hint="eastAsia"/>
-          <w:lang w:val="en-US" w:eastAsia="zh-CN"/>
-        </w:rPr>
-      </w:pPr>
-      <w:r>
-        <w:rPr>
-          <w:rFonts w:hint="eastAsia"/>
-          <w:lang w:val="en-US" w:eastAsia="zh-CN"/>
-        </w:rPr>
-        <w:t xml:space="preserve">        if(que.empty())return -1;</w:t>
-      </w:r>
-    </w:p>
-    <w:p>
-      <w:pPr>
-        <w:ind w:firstLine="420" w:firstLineChars="0"/>
-        <w:rPr>
-          <w:rFonts w:hint="eastAsia"/>
-          <w:lang w:val="en-US" w:eastAsia="zh-CN"/>
-        </w:rPr>
-      </w:pPr>
-      <w:r>
-        <w:rPr>
-          <w:rFonts w:hint="eastAsia"/>
-          <w:lang w:val="en-US" w:eastAsia="zh-CN"/>
-        </w:rPr>
-        <w:t xml:space="preserve">        int ret = que.front();</w:t>
-      </w:r>
-    </w:p>
-    <w:p>
-      <w:pPr>
-        <w:ind w:firstLine="420" w:firstLineChars="0"/>
-        <w:rPr>
-          <w:rFonts w:hint="eastAsia"/>
-          <w:lang w:val="en-US" w:eastAsia="zh-CN"/>
-        </w:rPr>
-      </w:pPr>
-      <w:r>
-        <w:rPr>
-          <w:rFonts w:hint="eastAsia"/>
-          <w:lang w:val="en-US" w:eastAsia="zh-CN"/>
-        </w:rPr>
-        <w:t xml:space="preserve">        que.pop();</w:t>
-      </w:r>
-    </w:p>
-    <w:p>
-      <w:pPr>
-        <w:ind w:firstLine="420" w:firstLineChars="0"/>
-        <w:rPr>
-          <w:rFonts w:hint="eastAsia"/>
-          <w:lang w:val="en-US" w:eastAsia="zh-CN"/>
-        </w:rPr>
-      </w:pPr>
-      <w:r>
-        <w:rPr>
-          <w:rFonts w:hint="eastAsia"/>
-          <w:lang w:val="en-US" w:eastAsia="zh-CN"/>
-        </w:rPr>
-        <w:t xml:space="preserve">        if(ret == deq.front()) deq.pop_front();</w:t>
-      </w:r>
-    </w:p>
-    <w:p>
-      <w:pPr>
-        <w:ind w:firstLine="420" w:firstLineChars="0"/>
-        <w:rPr>
-          <w:rFonts w:hint="eastAsia"/>
-          <w:lang w:val="en-US" w:eastAsia="zh-CN"/>
-        </w:rPr>
-      </w:pPr>
-      <w:r>
-        <w:rPr>
-          <w:rFonts w:hint="eastAsia"/>
-          <w:lang w:val="en-US" w:eastAsia="zh-CN"/>
-        </w:rPr>
-        <w:t xml:space="preserve">        return ret;</w:t>
-      </w:r>
-    </w:p>
-    <w:p>
-      <w:pPr>
-        <w:ind w:firstLine="420" w:firstLineChars="0"/>
-        <w:rPr>
-          <w:rFonts w:hint="eastAsia"/>
-          <w:lang w:val="en-US" w:eastAsia="zh-CN"/>
-        </w:rPr>
-      </w:pPr>
-      <w:r>
-        <w:rPr>
-          <w:rFonts w:hint="eastAsia"/>
-          <w:lang w:val="en-US" w:eastAsia="zh-CN"/>
-        </w:rPr>
-        <w:t xml:space="preserve">    }</w:t>
-      </w:r>
-    </w:p>
-    <w:p>
-      <w:pPr>
-        <w:ind w:firstLine="420" w:firstLineChars="0"/>
-        <w:rPr>
-          <w:rFonts w:hint="eastAsia"/>
-          <w:lang w:val="en-US" w:eastAsia="zh-CN"/>
-        </w:rPr>
-      </w:pPr>
-      <w:r>
-        <w:rPr>
-          <w:rFonts w:hint="eastAsia"/>
-          <w:lang w:val="en-US" w:eastAsia="zh-CN"/>
-        </w:rPr>
-        <w:t>};</w:t>
-      </w:r>
-    </w:p>
-    <w:p>
-      <w:pPr>
-        <w:ind w:firstLine="420" w:firstLineChars="0"/>
-        <w:rPr>
-          <w:rFonts w:hint="eastAsia"/>
-          <w:lang w:val="en-US" w:eastAsia="zh-CN"/>
-        </w:rPr>
-      </w:pPr>
-    </w:p>
-    <w:p>
-      <w:pPr>
-        <w:ind w:firstLine="420" w:firstLineChars="0"/>
-        <w:rPr>
-          <w:rFonts w:hint="eastAsia"/>
-          <w:lang w:val="en-US" w:eastAsia="zh-CN"/>
-        </w:rPr>
-      </w:pPr>
-      <w:r>
-        <w:rPr>
-          <w:rFonts w:hint="eastAsia"/>
-          <w:lang w:val="en-US" w:eastAsia="zh-CN"/>
-        </w:rPr>
-        <w:t>/**</w:t>
-      </w:r>
-    </w:p>
-    <w:p>
-      <w:pPr>
-        <w:ind w:firstLine="420" w:firstLineChars="0"/>
-        <w:rPr>
-          <w:rFonts w:hint="eastAsia"/>
-          <w:lang w:val="en-US" w:eastAsia="zh-CN"/>
-        </w:rPr>
-      </w:pPr>
-      <w:r>
-        <w:rPr>
-          <w:rFonts w:hint="eastAsia"/>
-          <w:lang w:val="en-US" w:eastAsia="zh-CN"/>
-        </w:rPr>
-        <w:t xml:space="preserve"> * Your MaxQueue object will be instantiated and called as such:</w:t>
-      </w:r>
-    </w:p>
-    <w:p>
-      <w:pPr>
-        <w:ind w:firstLine="420" w:firstLineChars="0"/>
-        <w:rPr>
-          <w:rFonts w:hint="eastAsia"/>
-          <w:lang w:val="en-US" w:eastAsia="zh-CN"/>
-        </w:rPr>
-      </w:pPr>
-      <w:r>
-        <w:rPr>
-          <w:rFonts w:hint="eastAsia"/>
-          <w:lang w:val="en-US" w:eastAsia="zh-CN"/>
-        </w:rPr>
-        <w:t xml:space="preserve"> * MaxQueue* obj = new MaxQueue();</w:t>
-      </w:r>
-    </w:p>
-    <w:p>
-      <w:pPr>
-        <w:ind w:firstLine="420" w:firstLineChars="0"/>
-        <w:rPr>
-          <w:rFonts w:hint="eastAsia"/>
-          <w:lang w:val="en-US" w:eastAsia="zh-CN"/>
-        </w:rPr>
-      </w:pPr>
-      <w:r>
-        <w:rPr>
-          <w:rFonts w:hint="eastAsia"/>
-          <w:lang w:val="en-US" w:eastAsia="zh-CN"/>
-        </w:rPr>
-        <w:t xml:space="preserve"> * int param_1 = obj-&gt;max_value();</w:t>
-      </w:r>
-    </w:p>
-    <w:p>
-      <w:pPr>
-        <w:ind w:firstLine="420" w:firstLineChars="0"/>
-        <w:rPr>
-          <w:rFonts w:hint="eastAsia"/>
-          <w:lang w:val="en-US" w:eastAsia="zh-CN"/>
-        </w:rPr>
-      </w:pPr>
-      <w:r>
-        <w:rPr>
-          <w:rFonts w:hint="eastAsia"/>
-          <w:lang w:val="en-US" w:eastAsia="zh-CN"/>
-        </w:rPr>
-        <w:t xml:space="preserve"> * obj-&gt;push_back(value);</w:t>
-      </w:r>
-    </w:p>
-    <w:p>
-      <w:pPr>
-        <w:ind w:firstLine="420" w:firstLineChars="0"/>
-        <w:rPr>
-          <w:rFonts w:hint="eastAsia"/>
-          <w:lang w:val="en-US" w:eastAsia="zh-CN"/>
-        </w:rPr>
-      </w:pPr>
-      <w:r>
-        <w:rPr>
-          <w:rFonts w:hint="eastAsia"/>
-          <w:lang w:val="en-US" w:eastAsia="zh-CN"/>
-        </w:rPr>
-        <w:t xml:space="preserve"> * int param_3 = obj-&gt;pop_front();</w:t>
-      </w:r>
-    </w:p>
-    <w:p>
-      <w:pPr>
-        <w:ind w:firstLine="420" w:firstLineChars="0"/>
-        <w:rPr>
-          <w:rFonts w:hint="eastAsia"/>
-          <w:lang w:val="en-US" w:eastAsia="zh-CN"/>
-        </w:rPr>
-      </w:pPr>
-      <w:r>
-        <w:rPr>
-          <w:rFonts w:hint="eastAsia"/>
-          <w:lang w:val="en-US" w:eastAsia="zh-CN"/>
-        </w:rPr>
-        <w:t xml:space="preserve"> */</w:t>
+        <w:t xml:space="preserve">    queue&lt;int&gt; </w:t>
       </w:r>
       <w:bookmarkStart w:id="0" w:name="_GoBack"/>
       <w:bookmarkEnd w:id="0"/>
+      <w:r>
+        <w:rPr>
+          <w:rFonts w:hint="eastAsia"/>
+          <w:lang w:val="en-US" w:eastAsia="zh-CN"/>
+        </w:rPr>
+        <w:t>que;</w:t>
+      </w:r>
+    </w:p>
+    <w:p>
+      <w:pPr>
+        <w:ind w:firstLine="420" w:firstLineChars="0"/>
+        <w:rPr>
+          <w:rFonts w:hint="eastAsia"/>
+          <w:lang w:val="en-US" w:eastAsia="zh-CN"/>
+        </w:rPr>
+      </w:pPr>
+      <w:r>
+        <w:rPr>
+          <w:rFonts w:hint="eastAsia"/>
+          <w:lang w:val="en-US" w:eastAsia="zh-CN"/>
+        </w:rPr>
+        <w:t xml:space="preserve">    deque&lt;int&gt; deq;</w:t>
+      </w:r>
+    </w:p>
+    <w:p>
+      <w:pPr>
+        <w:ind w:firstLine="420" w:firstLineChars="0"/>
+        <w:rPr>
+          <w:rFonts w:hint="eastAsia"/>
+          <w:lang w:val="en-US" w:eastAsia="zh-CN"/>
+        </w:rPr>
+      </w:pPr>
+      <w:r>
+        <w:rPr>
+          <w:rFonts w:hint="eastAsia"/>
+          <w:lang w:val="en-US" w:eastAsia="zh-CN"/>
+        </w:rPr>
+        <w:t>public:</w:t>
+      </w:r>
+    </w:p>
+    <w:p>
+      <w:pPr>
+        <w:ind w:firstLine="420" w:firstLineChars="0"/>
+        <w:rPr>
+          <w:rFonts w:hint="eastAsia"/>
+          <w:lang w:val="en-US" w:eastAsia="zh-CN"/>
+        </w:rPr>
+      </w:pPr>
+      <w:r>
+        <w:rPr>
+          <w:rFonts w:hint="eastAsia"/>
+          <w:lang w:val="en-US" w:eastAsia="zh-CN"/>
+        </w:rPr>
+        <w:t xml:space="preserve">    MaxQueue() {</w:t>
+      </w:r>
+    </w:p>
+    <w:p>
+      <w:pPr>
+        <w:ind w:firstLine="420" w:firstLineChars="0"/>
+        <w:rPr>
+          <w:rFonts w:hint="eastAsia"/>
+          <w:lang w:val="en-US" w:eastAsia="zh-CN"/>
+        </w:rPr>
+      </w:pPr>
+    </w:p>
+    <w:p>
+      <w:pPr>
+        <w:ind w:firstLine="420" w:firstLineChars="0"/>
+        <w:rPr>
+          <w:rFonts w:hint="eastAsia"/>
+          <w:lang w:val="en-US" w:eastAsia="zh-CN"/>
+        </w:rPr>
+      </w:pPr>
+      <w:r>
+        <w:rPr>
+          <w:rFonts w:hint="eastAsia"/>
+          <w:lang w:val="en-US" w:eastAsia="zh-CN"/>
+        </w:rPr>
+        <w:t xml:space="preserve">    }</w:t>
+      </w:r>
+    </w:p>
+    <w:p>
+      <w:pPr>
+        <w:ind w:firstLine="420" w:firstLineChars="0"/>
+        <w:rPr>
+          <w:rFonts w:hint="eastAsia"/>
+          <w:lang w:val="en-US" w:eastAsia="zh-CN"/>
+        </w:rPr>
+      </w:pPr>
+      <w:r>
+        <w:rPr>
+          <w:rFonts w:hint="eastAsia"/>
+          <w:lang w:val="en-US" w:eastAsia="zh-CN"/>
+        </w:rPr>
+        <w:t xml:space="preserve">    </w:t>
+      </w:r>
+    </w:p>
+    <w:p>
+      <w:pPr>
+        <w:ind w:firstLine="420" w:firstLineChars="0"/>
+        <w:rPr>
+          <w:rFonts w:hint="eastAsia"/>
+          <w:lang w:val="en-US" w:eastAsia="zh-CN"/>
+        </w:rPr>
+      </w:pPr>
+      <w:r>
+        <w:rPr>
+          <w:rFonts w:hint="eastAsia"/>
+          <w:lang w:val="en-US" w:eastAsia="zh-CN"/>
+        </w:rPr>
+        <w:t xml:space="preserve">    int max_value() {</w:t>
+      </w:r>
+    </w:p>
+    <w:p>
+      <w:pPr>
+        <w:ind w:firstLine="420" w:firstLineChars="0"/>
+        <w:rPr>
+          <w:rFonts w:hint="eastAsia"/>
+          <w:lang w:val="en-US" w:eastAsia="zh-CN"/>
+        </w:rPr>
+      </w:pPr>
+      <w:r>
+        <w:rPr>
+          <w:rFonts w:hint="eastAsia"/>
+          <w:lang w:val="en-US" w:eastAsia="zh-CN"/>
+        </w:rPr>
+        <w:t xml:space="preserve">        if(deq.empty())return -1;</w:t>
+      </w:r>
+    </w:p>
+    <w:p>
+      <w:pPr>
+        <w:ind w:firstLine="420" w:firstLineChars="0"/>
+        <w:rPr>
+          <w:rFonts w:hint="eastAsia"/>
+          <w:lang w:val="en-US" w:eastAsia="zh-CN"/>
+        </w:rPr>
+      </w:pPr>
+      <w:r>
+        <w:rPr>
+          <w:rFonts w:hint="eastAsia"/>
+          <w:lang w:val="en-US" w:eastAsia="zh-CN"/>
+        </w:rPr>
+        <w:t xml:space="preserve">        return deq.front();</w:t>
+      </w:r>
+    </w:p>
+    <w:p>
+      <w:pPr>
+        <w:ind w:firstLine="420" w:firstLineChars="0"/>
+        <w:rPr>
+          <w:rFonts w:hint="eastAsia"/>
+          <w:lang w:val="en-US" w:eastAsia="zh-CN"/>
+        </w:rPr>
+      </w:pPr>
+      <w:r>
+        <w:rPr>
+          <w:rFonts w:hint="eastAsia"/>
+          <w:lang w:val="en-US" w:eastAsia="zh-CN"/>
+        </w:rPr>
+        <w:t xml:space="preserve">    }</w:t>
+      </w:r>
+    </w:p>
+    <w:p>
+      <w:pPr>
+        <w:ind w:firstLine="420" w:firstLineChars="0"/>
+        <w:rPr>
+          <w:rFonts w:hint="eastAsia"/>
+          <w:lang w:val="en-US" w:eastAsia="zh-CN"/>
+        </w:rPr>
+      </w:pPr>
+      <w:r>
+        <w:rPr>
+          <w:rFonts w:hint="eastAsia"/>
+          <w:lang w:val="en-US" w:eastAsia="zh-CN"/>
+        </w:rPr>
+        <w:t xml:space="preserve">    </w:t>
+      </w:r>
+    </w:p>
+    <w:p>
+      <w:pPr>
+        <w:ind w:firstLine="420" w:firstLineChars="0"/>
+        <w:rPr>
+          <w:rFonts w:hint="eastAsia"/>
+          <w:lang w:val="en-US" w:eastAsia="zh-CN"/>
+        </w:rPr>
+      </w:pPr>
+      <w:r>
+        <w:rPr>
+          <w:rFonts w:hint="eastAsia"/>
+          <w:lang w:val="en-US" w:eastAsia="zh-CN"/>
+        </w:rPr>
+        <w:t xml:space="preserve">    void push_back(int value) {</w:t>
+      </w:r>
+    </w:p>
+    <w:p>
+      <w:pPr>
+        <w:ind w:firstLine="420" w:firstLineChars="0"/>
+        <w:rPr>
+          <w:rFonts w:hint="eastAsia"/>
+          <w:lang w:val="en-US" w:eastAsia="zh-CN"/>
+        </w:rPr>
+      </w:pPr>
+      <w:r>
+        <w:rPr>
+          <w:rFonts w:hint="eastAsia"/>
+          <w:lang w:val="en-US" w:eastAsia="zh-CN"/>
+        </w:rPr>
+        <w:t xml:space="preserve">        while(!deq.empty() &amp;&amp; deq.back()&lt;value)</w:t>
+      </w:r>
+    </w:p>
+    <w:p>
+      <w:pPr>
+        <w:ind w:firstLine="420" w:firstLineChars="0"/>
+        <w:rPr>
+          <w:rFonts w:hint="eastAsia"/>
+          <w:lang w:val="en-US" w:eastAsia="zh-CN"/>
+        </w:rPr>
+      </w:pPr>
+      <w:r>
+        <w:rPr>
+          <w:rFonts w:hint="eastAsia"/>
+          <w:lang w:val="en-US" w:eastAsia="zh-CN"/>
+        </w:rPr>
+        <w:t xml:space="preserve">            deq.pop_back();</w:t>
+      </w:r>
+    </w:p>
+    <w:p>
+      <w:pPr>
+        <w:ind w:firstLine="420" w:firstLineChars="0"/>
+        <w:rPr>
+          <w:rFonts w:hint="eastAsia"/>
+          <w:lang w:val="en-US" w:eastAsia="zh-CN"/>
+        </w:rPr>
+      </w:pPr>
+      <w:r>
+        <w:rPr>
+          <w:rFonts w:hint="eastAsia"/>
+          <w:lang w:val="en-US" w:eastAsia="zh-CN"/>
+        </w:rPr>
+        <w:t xml:space="preserve">        deq.push_back(value);</w:t>
+      </w:r>
+    </w:p>
+    <w:p>
+      <w:pPr>
+        <w:ind w:firstLine="420" w:firstLineChars="0"/>
+        <w:rPr>
+          <w:rFonts w:hint="eastAsia"/>
+          <w:lang w:val="en-US" w:eastAsia="zh-CN"/>
+        </w:rPr>
+      </w:pPr>
+      <w:r>
+        <w:rPr>
+          <w:rFonts w:hint="eastAsia"/>
+          <w:lang w:val="en-US" w:eastAsia="zh-CN"/>
+        </w:rPr>
+        <w:t xml:space="preserve">        que.push(value);</w:t>
+      </w:r>
+    </w:p>
+    <w:p>
+      <w:pPr>
+        <w:ind w:firstLine="420" w:firstLineChars="0"/>
+        <w:rPr>
+          <w:rFonts w:hint="eastAsia"/>
+          <w:lang w:val="en-US" w:eastAsia="zh-CN"/>
+        </w:rPr>
+      </w:pPr>
+      <w:r>
+        <w:rPr>
+          <w:rFonts w:hint="eastAsia"/>
+          <w:lang w:val="en-US" w:eastAsia="zh-CN"/>
+        </w:rPr>
+        <w:t xml:space="preserve">    }</w:t>
+      </w:r>
+    </w:p>
+    <w:p>
+      <w:pPr>
+        <w:ind w:firstLine="420" w:firstLineChars="0"/>
+        <w:rPr>
+          <w:rFonts w:hint="eastAsia"/>
+          <w:lang w:val="en-US" w:eastAsia="zh-CN"/>
+        </w:rPr>
+      </w:pPr>
+      <w:r>
+        <w:rPr>
+          <w:rFonts w:hint="eastAsia"/>
+          <w:lang w:val="en-US" w:eastAsia="zh-CN"/>
+        </w:rPr>
+        <w:t xml:space="preserve">    </w:t>
+      </w:r>
+    </w:p>
+    <w:p>
+      <w:pPr>
+        <w:ind w:firstLine="420" w:firstLineChars="0"/>
+        <w:rPr>
+          <w:rFonts w:hint="eastAsia"/>
+          <w:lang w:val="en-US" w:eastAsia="zh-CN"/>
+        </w:rPr>
+      </w:pPr>
+      <w:r>
+        <w:rPr>
+          <w:rFonts w:hint="eastAsia"/>
+          <w:lang w:val="en-US" w:eastAsia="zh-CN"/>
+        </w:rPr>
+        <w:t xml:space="preserve">    int pop_front() {</w:t>
+      </w:r>
+    </w:p>
+    <w:p>
+      <w:pPr>
+        <w:ind w:firstLine="420" w:firstLineChars="0"/>
+        <w:rPr>
+          <w:rFonts w:hint="eastAsia"/>
+          <w:lang w:val="en-US" w:eastAsia="zh-CN"/>
+        </w:rPr>
+      </w:pPr>
+      <w:r>
+        <w:rPr>
+          <w:rFonts w:hint="eastAsia"/>
+          <w:lang w:val="en-US" w:eastAsia="zh-CN"/>
+        </w:rPr>
+        <w:t xml:space="preserve">        if(que.empty())return -1;</w:t>
+      </w:r>
+    </w:p>
+    <w:p>
+      <w:pPr>
+        <w:ind w:firstLine="420" w:firstLineChars="0"/>
+        <w:rPr>
+          <w:rFonts w:hint="eastAsia"/>
+          <w:lang w:val="en-US" w:eastAsia="zh-CN"/>
+        </w:rPr>
+      </w:pPr>
+      <w:r>
+        <w:rPr>
+          <w:rFonts w:hint="eastAsia"/>
+          <w:lang w:val="en-US" w:eastAsia="zh-CN"/>
+        </w:rPr>
+        <w:t xml:space="preserve">        int ret = que.front();</w:t>
+      </w:r>
+    </w:p>
+    <w:p>
+      <w:pPr>
+        <w:ind w:firstLine="420" w:firstLineChars="0"/>
+        <w:rPr>
+          <w:rFonts w:hint="eastAsia"/>
+          <w:lang w:val="en-US" w:eastAsia="zh-CN"/>
+        </w:rPr>
+      </w:pPr>
+      <w:r>
+        <w:rPr>
+          <w:rFonts w:hint="eastAsia"/>
+          <w:lang w:val="en-US" w:eastAsia="zh-CN"/>
+        </w:rPr>
+        <w:t xml:space="preserve">        que.pop();</w:t>
+      </w:r>
+    </w:p>
+    <w:p>
+      <w:pPr>
+        <w:ind w:firstLine="420" w:firstLineChars="0"/>
+        <w:rPr>
+          <w:rFonts w:hint="eastAsia"/>
+          <w:lang w:val="en-US" w:eastAsia="zh-CN"/>
+        </w:rPr>
+      </w:pPr>
+      <w:r>
+        <w:rPr>
+          <w:rFonts w:hint="eastAsia"/>
+          <w:lang w:val="en-US" w:eastAsia="zh-CN"/>
+        </w:rPr>
+        <w:t xml:space="preserve">        if(ret == deq.front()) deq.pop_front();</w:t>
+      </w:r>
+    </w:p>
+    <w:p>
+      <w:pPr>
+        <w:ind w:firstLine="420" w:firstLineChars="0"/>
+        <w:rPr>
+          <w:rFonts w:hint="eastAsia"/>
+          <w:lang w:val="en-US" w:eastAsia="zh-CN"/>
+        </w:rPr>
+      </w:pPr>
+      <w:r>
+        <w:rPr>
+          <w:rFonts w:hint="eastAsia"/>
+          <w:lang w:val="en-US" w:eastAsia="zh-CN"/>
+        </w:rPr>
+        <w:t xml:space="preserve">        return ret;</w:t>
+      </w:r>
+    </w:p>
+    <w:p>
+      <w:pPr>
+        <w:ind w:firstLine="420" w:firstLineChars="0"/>
+        <w:rPr>
+          <w:rFonts w:hint="eastAsia"/>
+          <w:lang w:val="en-US" w:eastAsia="zh-CN"/>
+        </w:rPr>
+      </w:pPr>
+      <w:r>
+        <w:rPr>
+          <w:rFonts w:hint="eastAsia"/>
+          <w:lang w:val="en-US" w:eastAsia="zh-CN"/>
+        </w:rPr>
+        <w:t xml:space="preserve">    }</w:t>
+      </w:r>
+    </w:p>
+    <w:p>
+      <w:pPr>
+        <w:ind w:firstLine="420" w:firstLineChars="0"/>
+        <w:rPr>
+          <w:rFonts w:hint="eastAsia"/>
+          <w:lang w:val="en-US" w:eastAsia="zh-CN"/>
+        </w:rPr>
+      </w:pPr>
+      <w:r>
+        <w:rPr>
+          <w:rFonts w:hint="eastAsia"/>
+          <w:lang w:val="en-US" w:eastAsia="zh-CN"/>
+        </w:rPr>
+        <w:t>};</w:t>
+      </w:r>
+    </w:p>
+    <w:p>
+      <w:pPr>
+        <w:ind w:firstLine="420" w:firstLineChars="0"/>
+        <w:rPr>
+          <w:rFonts w:hint="eastAsia"/>
+          <w:lang w:val="en-US" w:eastAsia="zh-CN"/>
+        </w:rPr>
+      </w:pPr>
+    </w:p>
+    <w:p>
+      <w:pPr>
+        <w:ind w:firstLine="420" w:firstLineChars="0"/>
+        <w:rPr>
+          <w:rFonts w:hint="eastAsia"/>
+          <w:lang w:val="en-US" w:eastAsia="zh-CN"/>
+        </w:rPr>
+      </w:pPr>
+      <w:r>
+        <w:rPr>
+          <w:rFonts w:hint="eastAsia"/>
+          <w:lang w:val="en-US" w:eastAsia="zh-CN"/>
+        </w:rPr>
+        <w:t>/**</w:t>
+      </w:r>
+    </w:p>
+    <w:p>
+      <w:pPr>
+        <w:ind w:firstLine="420" w:firstLineChars="0"/>
+        <w:rPr>
+          <w:rFonts w:hint="eastAsia"/>
+          <w:lang w:val="en-US" w:eastAsia="zh-CN"/>
+        </w:rPr>
+      </w:pPr>
+      <w:r>
+        <w:rPr>
+          <w:rFonts w:hint="eastAsia"/>
+          <w:lang w:val="en-US" w:eastAsia="zh-CN"/>
+        </w:rPr>
+        <w:t xml:space="preserve"> * Your MaxQueue object will be instantiated and called as such:</w:t>
+      </w:r>
+    </w:p>
+    <w:p>
+      <w:pPr>
+        <w:ind w:firstLine="420" w:firstLineChars="0"/>
+        <w:rPr>
+          <w:rFonts w:hint="eastAsia"/>
+          <w:lang w:val="en-US" w:eastAsia="zh-CN"/>
+        </w:rPr>
+      </w:pPr>
+      <w:r>
+        <w:rPr>
+          <w:rFonts w:hint="eastAsia"/>
+          <w:lang w:val="en-US" w:eastAsia="zh-CN"/>
+        </w:rPr>
+        <w:t xml:space="preserve"> * MaxQueue* obj = new MaxQueue();</w:t>
+      </w:r>
+    </w:p>
+    <w:p>
+      <w:pPr>
+        <w:ind w:firstLine="420" w:firstLineChars="0"/>
+        <w:rPr>
+          <w:rFonts w:hint="eastAsia"/>
+          <w:lang w:val="en-US" w:eastAsia="zh-CN"/>
+        </w:rPr>
+      </w:pPr>
+      <w:r>
+        <w:rPr>
+          <w:rFonts w:hint="eastAsia"/>
+          <w:lang w:val="en-US" w:eastAsia="zh-CN"/>
+        </w:rPr>
+        <w:t xml:space="preserve"> * int param_1 = obj-&gt;max_value();</w:t>
+      </w:r>
+    </w:p>
+    <w:p>
+      <w:pPr>
+        <w:ind w:firstLine="420" w:firstLineChars="0"/>
+        <w:rPr>
+          <w:rFonts w:hint="eastAsia"/>
+          <w:lang w:val="en-US" w:eastAsia="zh-CN"/>
+        </w:rPr>
+      </w:pPr>
+      <w:r>
+        <w:rPr>
+          <w:rFonts w:hint="eastAsia"/>
+          <w:lang w:val="en-US" w:eastAsia="zh-CN"/>
+        </w:rPr>
+        <w:t xml:space="preserve"> * obj-&gt;push_back(value);</w:t>
+      </w:r>
+    </w:p>
+    <w:p>
+      <w:pPr>
+        <w:ind w:firstLine="420" w:firstLineChars="0"/>
+        <w:rPr>
+          <w:rFonts w:hint="eastAsia"/>
+          <w:lang w:val="en-US" w:eastAsia="zh-CN"/>
+        </w:rPr>
+      </w:pPr>
+      <w:r>
+        <w:rPr>
+          <w:rFonts w:hint="eastAsia"/>
+          <w:lang w:val="en-US" w:eastAsia="zh-CN"/>
+        </w:rPr>
+        <w:t xml:space="preserve"> * int param_3 = obj-&gt;pop_front();</w:t>
+      </w:r>
+    </w:p>
+    <w:p>
+      <w:pPr>
+        <w:ind w:firstLine="420" w:firstLineChars="0"/>
+        <w:rPr>
+          <w:rFonts w:hint="eastAsia"/>
+          <w:lang w:val="en-US" w:eastAsia="zh-CN"/>
+        </w:rPr>
+      </w:pPr>
+      <w:r>
+        <w:rPr>
+          <w:rFonts w:hint="eastAsia"/>
+          <w:lang w:val="en-US" w:eastAsia="zh-CN"/>
+        </w:rPr>
+        <w:t xml:space="preserve"> */</w:t>
+      </w:r>
     </w:p>
     <w:sectPr>
       <w:pgSz w:w="11906" w:h="16838"/>

</xml_diff>